<commit_message>
Updates are documented in Roadmap section of README.md
</commit_message>
<xml_diff>
--- a/test_docs/sample_docx.docx
+++ b/test_docs/sample_docx.docx
@@ -54,8 +54,175 @@
         <w:rPr>
           <w:lang w:val="en-US"/>
         </w:rPr>
-        <w:t>This is the normal text</w:t>
+        <w:t xml:space="preserve">This </w:t>
       </w:r>
+      <w:r>
+        <w:rPr>
+          <w:lang w:val="en-US"/>
+        </w:rPr>
+        <w:t>is</w:t>
+      </w:r>
+      <w:r>
+        <w:rPr>
+          <w:lang w:val="en-US"/>
+        </w:rPr>
+        <w:t xml:space="preserve"> normal text</w:t>
+      </w:r>
+      <w:r>
+        <w:rPr>
+          <w:lang w:val="en-US"/>
+        </w:rPr>
+        <w:t xml:space="preserve"> </w:t>
+      </w:r>
+      <w:r>
+        <w:rPr>
+          <w:lang w:val="en-US"/>
+        </w:rPr>
+        <w:t>with</w:t>
+      </w:r>
+      <w:r>
+        <w:rPr>
+          <w:lang w:val="en-US"/>
+        </w:rPr>
+        <w:t xml:space="preserve"> a simple table</w:t>
+      </w:r>
+      <w:r>
+        <w:rPr>
+          <w:lang w:val="en-US"/>
+        </w:rPr>
+        <w:t xml:space="preserve"> below:</w:t>
+      </w:r>
+    </w:p>
+    <w:tbl>
+      <w:tblPr>
+        <w:tblStyle w:val="TableGrid"/>
+        <w:tblW w:w="0" w:type="auto"/>
+        <w:tblLook w:val="04A0" w:firstRow="1" w:lastRow="0" w:firstColumn="1" w:lastColumn="0" w:noHBand="0" w:noVBand="1"/>
+      </w:tblPr>
+      <w:tblGrid>
+        <w:gridCol w:w="3116"/>
+        <w:gridCol w:w="3117"/>
+        <w:gridCol w:w="3117"/>
+      </w:tblGrid>
+      <w:tr>
+        <w:tc>
+          <w:tcPr>
+            <w:tcW w:w="3116" w:type="dxa"/>
+          </w:tcPr>
+          <w:p>
+            <w:pPr>
+              <w:rPr>
+                <w:lang w:val="en-US"/>
+              </w:rPr>
+            </w:pPr>
+            <w:r>
+              <w:rPr>
+                <w:lang w:val="en-US"/>
+              </w:rPr>
+              <w:t>Col1</w:t>
+            </w:r>
+          </w:p>
+        </w:tc>
+        <w:tc>
+          <w:tcPr>
+            <w:tcW w:w="3117" w:type="dxa"/>
+          </w:tcPr>
+          <w:p>
+            <w:pPr>
+              <w:rPr>
+                <w:lang w:val="en-US"/>
+              </w:rPr>
+            </w:pPr>
+            <w:r>
+              <w:rPr>
+                <w:lang w:val="en-US"/>
+              </w:rPr>
+              <w:t>Col2</w:t>
+            </w:r>
+          </w:p>
+        </w:tc>
+        <w:tc>
+          <w:tcPr>
+            <w:tcW w:w="3117" w:type="dxa"/>
+          </w:tcPr>
+          <w:p>
+            <w:pPr>
+              <w:rPr>
+                <w:lang w:val="en-US"/>
+              </w:rPr>
+            </w:pPr>
+            <w:r>
+              <w:rPr>
+                <w:lang w:val="en-US"/>
+              </w:rPr>
+              <w:t>Col3</w:t>
+            </w:r>
+          </w:p>
+        </w:tc>
+      </w:tr>
+      <w:tr>
+        <w:tc>
+          <w:tcPr>
+            <w:tcW w:w="3116" w:type="dxa"/>
+          </w:tcPr>
+          <w:p>
+            <w:pPr>
+              <w:rPr>
+                <w:lang w:val="en-US"/>
+              </w:rPr>
+            </w:pPr>
+            <w:r>
+              <w:rPr>
+                <w:lang w:val="en-US"/>
+              </w:rPr>
+              <w:t>abc</w:t>
+            </w:r>
+          </w:p>
+        </w:tc>
+        <w:tc>
+          <w:tcPr>
+            <w:tcW w:w="3117" w:type="dxa"/>
+          </w:tcPr>
+          <w:p>
+            <w:pPr>
+              <w:rPr>
+                <w:lang w:val="en-US"/>
+              </w:rPr>
+            </w:pPr>
+            <w:r>
+              <w:rPr>
+                <w:lang w:val="en-US"/>
+              </w:rPr>
+              <w:t>abc</w:t>
+            </w:r>
+          </w:p>
+        </w:tc>
+        <w:tc>
+          <w:tcPr>
+            <w:tcW w:w="3117" w:type="dxa"/>
+          </w:tcPr>
+          <w:p>
+            <w:pPr>
+              <w:rPr>
+                <w:lang w:val="en-US"/>
+              </w:rPr>
+            </w:pPr>
+            <w:r>
+              <w:rPr>
+                <w:lang w:val="en-US"/>
+              </w:rPr>
+              <w:t>abc</w:t>
+            </w:r>
+          </w:p>
+        </w:tc>
+      </w:tr>
+    </w:tbl>
+    <w:p>
+      <w:pPr>
+        <w:rPr>
+          <w:lang w:val="en-US"/>
+        </w:rPr>
+      </w:pPr>
     </w:p>
     <w:sectPr>
       <w:pgSz w:w="12240" w:h="15840"/>
@@ -975,6 +1142,22 @@
       <w:spacing w:val="5"/>
     </w:rPr>
   </w:style>
+  <w:style w:type="table" w:styleId="TableGrid">
+    <w:name w:val="Table Grid"/>
+    <w:basedOn w:val="TableNormal"/>
+    <w:uiPriority w:val="39"/>
+    <w:rsid w:val="00B1706B"/>
+    <w:tblPr>
+      <w:tblBorders>
+        <w:top w:val="single" w:sz="4" w:space="0" w:color="auto"/>
+        <w:left w:val="single" w:sz="4" w:space="0" w:color="auto"/>
+        <w:bottom w:val="single" w:sz="4" w:space="0" w:color="auto"/>
+        <w:right w:val="single" w:sz="4" w:space="0" w:color="auto"/>
+        <w:insideH w:val="single" w:sz="4" w:space="0" w:color="auto"/>
+        <w:insideV w:val="single" w:sz="4" w:space="0" w:color="auto"/>
+      </w:tblBorders>
+    </w:tblPr>
+  </w:style>
 </w:styles>
 </file>
 

</xml_diff>